<commit_message>
Reset All- Continue from session and state management- 14-09-2023
</commit_message>
<xml_diff>
--- a/README.docx
+++ b/README.docx
@@ -2753,6 +2753,12 @@
       </w:r>
       <w:r>
         <w:t xml:space="preserve">   </w:t>
+      </w:r>
+      <w:r>
+        <w:t xml:space="preserve"> </w:t>
+      </w:r>
+      <w:r>
+        <w:t xml:space="preserve">  </w:t>
       </w:r>
       <w:bookmarkStart w:id="0" w:name="_GoBack"/>
       <w:bookmarkEnd w:id="0"/>

</xml_diff>